<commit_message>
add questions for craneware about review system
</commit_message>
<xml_diff>
--- a/CraneWare questions.docx
+++ b/CraneWare questions.docx
@@ -18,6 +18,11 @@
           <w:highlight w:val="yellow"/>
         </w:rPr>
         <w:t>Do they want the copyright of the website template removed?</w:t>
+      </w:r>
+    </w:p>
+    <w:p>
+      <w:r>
+        <w:t>Do they want a user feedback/review system implemented for hospitals?</w:t>
       </w:r>
     </w:p>
     <w:p>
@@ -157,6 +162,7 @@
     <w:lsdException w:name="HTML Sample" w:semiHidden="1" w:unhideWhenUsed="1"/>
     <w:lsdException w:name="HTML Typewriter" w:semiHidden="1" w:unhideWhenUsed="1"/>
     <w:lsdException w:name="HTML Variable" w:semiHidden="1" w:unhideWhenUsed="1"/>
+    <w:lsdException w:name="Normal Table" w:semiHidden="1" w:unhideWhenUsed="1"/>
     <w:lsdException w:name="annotation subject" w:semiHidden="1" w:unhideWhenUsed="1"/>
     <w:lsdException w:name="No List" w:semiHidden="1" w:unhideWhenUsed="1"/>
     <w:lsdException w:name="Outline List 1" w:semiHidden="1" w:unhideWhenUsed="1"/>
@@ -202,9 +208,11 @@
     <w:lsdException w:name="Table Subtle 1" w:semiHidden="1" w:unhideWhenUsed="1"/>
     <w:lsdException w:name="Table Subtle 2" w:semiHidden="1" w:unhideWhenUsed="1"/>
     <w:lsdException w:name="Table Web 1" w:semiHidden="1" w:unhideWhenUsed="1"/>
+    <w:lsdException w:name="Table Web 2" w:semiHidden="1" w:unhideWhenUsed="1"/>
     <w:lsdException w:name="Table Web 3" w:semiHidden="1" w:unhideWhenUsed="1"/>
     <w:lsdException w:name="Balloon Text" w:semiHidden="1" w:unhideWhenUsed="1"/>
     <w:lsdException w:name="Table Grid" w:uiPriority="39"/>
+    <w:lsdException w:name="Table Theme" w:semiHidden="1" w:unhideWhenUsed="1"/>
     <w:lsdException w:name="Placeholder Text" w:semiHidden="1"/>
     <w:lsdException w:name="No Spacing" w:uiPriority="1" w:qFormat="1"/>
     <w:lsdException w:name="Light Shading" w:uiPriority="60"/>

</xml_diff>